<commit_message>
remove high school diploma
</commit_message>
<xml_diff>
--- a/Suwilanji_Silwamba_CV.docx
+++ b/Suwilanji_Silwamba_CV.docx
@@ -248,43 +248,7 @@
         <w:rPr>
           <w:color w:val="46484A"/>
         </w:rPr>
-        <w:t>0</w:t>
-      </w:r>
-      <w:r>
-        <w:rPr>
-          <w:color w:val="46484A"/>
-        </w:rPr>
-        <w:t>2</w:t>
-      </w:r>
-      <w:r>
-        <w:rPr>
-          <w:color w:val="46484A"/>
-        </w:rPr>
-        <w:t>/20</w:t>
-      </w:r>
-      <w:r>
-        <w:rPr>
-          <w:color w:val="46484A"/>
-        </w:rPr>
-        <w:t>23</w:t>
-      </w:r>
-      <w:r>
-        <w:rPr>
-          <w:color w:val="46484A"/>
-        </w:rPr>
-        <w:t xml:space="preserve"> - 0</w:t>
-      </w:r>
-      <w:r>
-        <w:rPr>
-          <w:color w:val="46484A"/>
-        </w:rPr>
-        <w:t>7</w:t>
-      </w:r>
-      <w:r>
-        <w:rPr>
-          <w:color w:val="46484A"/>
-        </w:rPr>
-        <w:t>/2023</w:t>
+        <w:t>02/2023 - 07/2023</w:t>
       </w:r>
     </w:p>
     <w:p>
@@ -433,37 +397,7 @@
         <w:rPr>
           <w:color w:val="46484A"/>
         </w:rPr>
-        <w:t>0</w:t>
-      </w:r>
-      <w:r>
-        <w:rPr>
-          <w:color w:val="46484A"/>
-        </w:rPr>
-        <w:t>7</w:t>
-      </w:r>
-      <w:r>
-        <w:rPr>
-          <w:color w:val="46484A"/>
-        </w:rPr>
-        <w:t>/202</w:t>
-      </w:r>
-      <w:r>
-        <w:rPr>
-          <w:color w:val="46484A"/>
-        </w:rPr>
-        <w:t>1</w:t>
-      </w:r>
-      <w:r>
-        <w:rPr>
-          <w:color w:val="46484A"/>
-        </w:rPr>
-        <w:t xml:space="preserve"> - </w:t>
-      </w:r>
-      <w:r>
-        <w:rPr>
-          <w:color w:val="46484A"/>
-        </w:rPr>
-        <w:t>Present</w:t>
+        <w:t>07/2021 - Present</w:t>
       </w:r>
     </w:p>
     <w:p>
@@ -517,13 +451,7 @@
         <w:rPr>
           <w:color w:val="000000"/>
         </w:rPr>
-        <w:t>I design and create database</w:t>
-      </w:r>
-      <w:r>
-        <w:rPr>
-          <w:color w:val="000000"/>
-        </w:rPr>
-        <w:t>s, optimize SQL scripts</w:t>
+        <w:t>I design and create databases, optimize SQL scripts</w:t>
       </w:r>
     </w:p>
     <w:p>
@@ -3428,7 +3356,7 @@
               </wp:anchor>
             </w:drawing>
           </mc:Choice>
-          <mc:Fallback xmlns:dgm="http://schemas.openxmlformats.org/drawingml/2006/diagram" xmlns:lc="http://schemas.openxmlformats.org/drawingml/2006/lockedCanvas" xmlns:c="http://schemas.openxmlformats.org/drawingml/2006/chart" xmlns:pic="http://schemas.openxmlformats.org/drawingml/2006/picture" xmlns:a="http://schemas.openxmlformats.org/drawingml/2006/main" xmlns:sl="http://schemas.openxmlformats.org/schemaLibrary/2006/main">
+          <mc:Fallback xmlns:sl="http://schemas.openxmlformats.org/schemaLibrary/2006/main" xmlns:a="http://schemas.openxmlformats.org/drawingml/2006/main" xmlns:pic="http://schemas.openxmlformats.org/drawingml/2006/picture" xmlns:c="http://schemas.openxmlformats.org/drawingml/2006/chart" xmlns:lc="http://schemas.openxmlformats.org/drawingml/2006/lockedCanvas" xmlns:dgm="http://schemas.openxmlformats.org/drawingml/2006/diagram">
             <w:drawing>
               <wp:anchor allowOverlap="1" behindDoc="0" distB="0" distT="0" distL="114300" distR="114300" hidden="0" layoutInCell="1" locked="0" relativeHeight="0" simplePos="0">
                 <wp:simplePos x="0" y="0"/>
@@ -3586,126 +3514,6 @@
           <w:color w:val="46484A"/>
         </w:rPr>
         <w:t>09/2023 – Present</w:t>
-      </w:r>
-    </w:p>
-    <w:p>
-      <w:pPr>
-        <w:widowControl w:val="0"/>
-        <w:pBdr>
-          <w:top w:val="nil"/>
-          <w:left w:val="nil"/>
-          <w:bottom w:val="nil"/>
-          <w:right w:val="nil"/>
-          <w:between w:val="nil"/>
-        </w:pBdr>
-        <w:spacing w:after="0" w:line="240" w:lineRule="auto"/>
-        <w:rPr>
-          <w:b/>
-          <w:color w:val="000000"/>
-          <w:sz w:val="20"/>
-          <w:szCs w:val="20"/>
-        </w:rPr>
-      </w:pPr>
-      <w:r>
-        <w:rPr>
-          <w:b/>
-          <w:color w:val="000000"/>
-          <w:sz w:val="20"/>
-          <w:szCs w:val="20"/>
-        </w:rPr>
-        <w:t>High School Diploma</w:t>
-      </w:r>
-    </w:p>
-    <w:p>
-      <w:pPr>
-        <w:widowControl w:val="0"/>
-        <w:pBdr>
-          <w:top w:val="nil"/>
-          <w:left w:val="nil"/>
-          <w:bottom w:val="nil"/>
-          <w:right w:val="nil"/>
-          <w:between w:val="nil"/>
-        </w:pBdr>
-        <w:spacing w:after="0" w:line="240" w:lineRule="auto"/>
-        <w:rPr>
-          <w:color w:val="4472C4"/>
-        </w:rPr>
-      </w:pPr>
-      <w:r>
-        <w:rPr>
-          <w:color w:val="4472C4"/>
-        </w:rPr>
-        <w:t>St Paul's Mulungushi Secondary School</w:t>
-      </w:r>
-    </w:p>
-    <w:p>
-      <w:pPr>
-        <w:widowControl w:val="0"/>
-        <w:pBdr>
-          <w:top w:val="nil"/>
-          <w:left w:val="nil"/>
-          <w:bottom w:val="nil"/>
-          <w:right w:val="nil"/>
-          <w:between w:val="nil"/>
-        </w:pBdr>
-        <w:spacing w:after="0" w:line="240" w:lineRule="auto"/>
-        <w:rPr>
-          <w:sz w:val="24"/>
-          <w:szCs w:val="24"/>
-        </w:rPr>
-      </w:pPr>
-      <w:r>
-        <w:rPr>
-          <w:noProof/>
-          <w:color w:val="000000"/>
-        </w:rPr>
-        <w:drawing>
-          <wp:inline distT="0" distB="0" distL="0" distR="0" wp14:anchorId="6BB9CCE2" wp14:editId="51F5FC8D">
-            <wp:extent cx="82132" cy="93865"/>
-            <wp:effectExtent l="0" t="0" r="0" b="0"/>
-            <wp:docPr id="3" name="image2.png"/>
-            <wp:cNvGraphicFramePr/>
-            <a:graphic xmlns:a="http://schemas.openxmlformats.org/drawingml/2006/main">
-              <a:graphicData uri="http://schemas.openxmlformats.org/drawingml/2006/picture">
-                <pic:pic xmlns:pic="http://schemas.openxmlformats.org/drawingml/2006/picture">
-                  <pic:nvPicPr>
-                    <pic:cNvPr id="0" name="image2.png"/>
-                    <pic:cNvPicPr preferRelativeResize="0"/>
-                  </pic:nvPicPr>
-                  <pic:blipFill>
-                    <a:blip r:embed="rId13"/>
-                    <a:srcRect/>
-                    <a:stretch>
-                      <a:fillRect/>
-                    </a:stretch>
-                  </pic:blipFill>
-                  <pic:spPr>
-                    <a:xfrm>
-                      <a:off x="0" y="0"/>
-                      <a:ext cx="82132" cy="93865"/>
-                    </a:xfrm>
-                    <a:prstGeom prst="rect">
-                      <a:avLst/>
-                    </a:prstGeom>
-                    <a:ln/>
-                  </pic:spPr>
-                </pic:pic>
-              </a:graphicData>
-            </a:graphic>
-          </wp:inline>
-        </w:drawing>
-      </w:r>
-      <w:r>
-        <w:rPr>
-          <w:color w:val="000000"/>
-        </w:rPr>
-        <w:t xml:space="preserve">  </w:t>
-      </w:r>
-      <w:r>
-        <w:rPr>
-          <w:color w:val="46484A"/>
-        </w:rPr>
-        <w:t>01/2014 - 12/2016</w:t>
       </w:r>
     </w:p>
     <w:sectPr>

</xml_diff>